<commit_message>
box label generator cli
</commit_message>
<xml_diff>
--- a/src/amherst/ui/templates/box.docx
+++ b/src/amherst/ui/templates/box.docx
@@ -242,7 +242,12 @@
       </w:r>
     </w:p>
     <w:sectPr>
-      <w:headerReference w:type="default" r:id="rId6"/>
+      <w:headerReference w:type="even" r:id="rId6"/>
+      <w:headerReference w:type="default" r:id="rId7"/>
+      <w:footerReference w:type="even" r:id="rId8"/>
+      <w:footerReference w:type="default" r:id="rId9"/>
+      <w:headerReference w:type="first" r:id="rId10"/>
+      <w:footerReference w:type="first" r:id="rId11"/>
       <w:pgSz w:w="8391" w:h="11906"/>
       <w:pgMar w:top="765" w:right="720" w:bottom="720" w:left="720" w:header="708" w:footer="0" w:gutter="0"/>
       <w:cols w:space="720"/>
@@ -272,6 +277,36 @@
 </w:endnotes>
 </file>
 
+<file path=word/footer1.xml><?xml version="1.0" encoding="utf-8"?>
+<w:ftr xmlns:wpc="http://schemas.microsoft.com/office/word/2010/wordprocessingCanvas" xmlns:cx="http://schemas.microsoft.com/office/drawing/2014/chartex" xmlns:cx1="http://schemas.microsoft.com/office/drawing/2015/9/8/chartex" xmlns:cx2="http://schemas.microsoft.com/office/drawing/2015/10/21/chartex" xmlns:cx3="http://schemas.microsoft.com/office/drawing/2016/5/9/chartex" xmlns:cx4="http://schemas.microsoft.com/office/drawing/2016/5/10/chartex" xmlns:cx5="http://schemas.microsoft.com/office/drawing/2016/5/11/chartex" xmlns:cx6="http://schemas.microsoft.com/office/drawing/2016/5/12/chartex" xmlns:cx7="http://schemas.microsoft.com/office/drawing/2016/5/13/chartex" xmlns:cx8="http://schemas.microsoft.com/office/drawing/2016/5/14/chartex" xmlns:mc="http://schemas.openxmlformats.org/markup-compatibility/2006" xmlns:aink="http://schemas.microsoft.com/office/drawing/2016/ink" xmlns:am3d="http://schemas.microsoft.com/office/drawing/2017/model3d" xmlns:o="urn:schemas-microsoft-com:office:office" xmlns:oel="http://schemas.microsoft.com/office/2019/extlst" xmlns:r="http://schemas.openxmlformats.org/officeDocument/2006/relationships" xmlns:m="http://schemas.openxmlformats.org/officeDocument/2006/math" xmlns:v="urn:schemas-microsoft-com:vml" xmlns:wp14="http://schemas.microsoft.com/office/word/2010/wordprocessingDrawing" xmlns:wp="http://schemas.openxmlformats.org/drawingml/2006/wordprocessingDrawing" xmlns:w10="urn:schemas-microsoft-com:office:word" xmlns:w="http://schemas.openxmlformats.org/wordprocessingml/2006/main" xmlns:w14="http://schemas.microsoft.com/office/word/2010/wordml" xmlns:w15="http://schemas.microsoft.com/office/word/2012/wordml" xmlns:w16cex="http://schemas.microsoft.com/office/word/2018/wordml/cex" xmlns:w16cid="http://schemas.microsoft.com/office/word/2016/wordml/cid" xmlns:w16="http://schemas.microsoft.com/office/word/2018/wordml" xmlns:w16du="http://schemas.microsoft.com/office/word/2023/wordml/word16du" xmlns:w16sdtdh="http://schemas.microsoft.com/office/word/2020/wordml/sdtdatahash" xmlns:w16sdtfl="http://schemas.microsoft.com/office/word/2024/wordml/sdtformatlock" xmlns:w16se="http://schemas.microsoft.com/office/word/2015/wordml/symex" xmlns:wpg="http://schemas.microsoft.com/office/word/2010/wordprocessingGroup" xmlns:wpi="http://schemas.microsoft.com/office/word/2010/wordprocessingInk" xmlns:wne="http://schemas.microsoft.com/office/word/2006/wordml" xmlns:wps="http://schemas.microsoft.com/office/word/2010/wordprocessingShape" mc:Ignorable="w14 w15 w16se w16cid w16 w16cex w16sdtdh w16sdtfl w16du wp14">
+  <w:p>
+    <w:pPr>
+      <w:pStyle w:val="Footer"/>
+    </w:pPr>
+  </w:p>
+</w:ftr>
+</file>
+
+<file path=word/footer2.xml><?xml version="1.0" encoding="utf-8"?>
+<w:ftr xmlns:wpc="http://schemas.microsoft.com/office/word/2010/wordprocessingCanvas" xmlns:cx="http://schemas.microsoft.com/office/drawing/2014/chartex" xmlns:cx1="http://schemas.microsoft.com/office/drawing/2015/9/8/chartex" xmlns:cx2="http://schemas.microsoft.com/office/drawing/2015/10/21/chartex" xmlns:cx3="http://schemas.microsoft.com/office/drawing/2016/5/9/chartex" xmlns:cx4="http://schemas.microsoft.com/office/drawing/2016/5/10/chartex" xmlns:cx5="http://schemas.microsoft.com/office/drawing/2016/5/11/chartex" xmlns:cx6="http://schemas.microsoft.com/office/drawing/2016/5/12/chartex" xmlns:cx7="http://schemas.microsoft.com/office/drawing/2016/5/13/chartex" xmlns:cx8="http://schemas.microsoft.com/office/drawing/2016/5/14/chartex" xmlns:mc="http://schemas.openxmlformats.org/markup-compatibility/2006" xmlns:aink="http://schemas.microsoft.com/office/drawing/2016/ink" xmlns:am3d="http://schemas.microsoft.com/office/drawing/2017/model3d" xmlns:o="urn:schemas-microsoft-com:office:office" xmlns:oel="http://schemas.microsoft.com/office/2019/extlst" xmlns:r="http://schemas.openxmlformats.org/officeDocument/2006/relationships" xmlns:m="http://schemas.openxmlformats.org/officeDocument/2006/math" xmlns:v="urn:schemas-microsoft-com:vml" xmlns:wp14="http://schemas.microsoft.com/office/word/2010/wordprocessingDrawing" xmlns:wp="http://schemas.openxmlformats.org/drawingml/2006/wordprocessingDrawing" xmlns:w10="urn:schemas-microsoft-com:office:word" xmlns:w="http://schemas.openxmlformats.org/wordprocessingml/2006/main" xmlns:w14="http://schemas.microsoft.com/office/word/2010/wordml" xmlns:w15="http://schemas.microsoft.com/office/word/2012/wordml" xmlns:w16cex="http://schemas.microsoft.com/office/word/2018/wordml/cex" xmlns:w16cid="http://schemas.microsoft.com/office/word/2016/wordml/cid" xmlns:w16="http://schemas.microsoft.com/office/word/2018/wordml" xmlns:w16du="http://schemas.microsoft.com/office/word/2023/wordml/word16du" xmlns:w16sdtdh="http://schemas.microsoft.com/office/word/2020/wordml/sdtdatahash" xmlns:w16sdtfl="http://schemas.microsoft.com/office/word/2024/wordml/sdtformatlock" xmlns:w16se="http://schemas.microsoft.com/office/word/2015/wordml/symex" xmlns:wpg="http://schemas.microsoft.com/office/word/2010/wordprocessingGroup" xmlns:wpi="http://schemas.microsoft.com/office/word/2010/wordprocessingInk" xmlns:wne="http://schemas.microsoft.com/office/word/2006/wordml" xmlns:wps="http://schemas.microsoft.com/office/word/2010/wordprocessingShape" mc:Ignorable="w14 w15 w16se w16cid w16 w16cex w16sdtdh w16sdtfl w16du wp14">
+  <w:p>
+    <w:pPr>
+      <w:pStyle w:val="Footer"/>
+    </w:pPr>
+  </w:p>
+</w:ftr>
+</file>
+
+<file path=word/footer3.xml><?xml version="1.0" encoding="utf-8"?>
+<w:ftr xmlns:wpc="http://schemas.microsoft.com/office/word/2010/wordprocessingCanvas" xmlns:cx="http://schemas.microsoft.com/office/drawing/2014/chartex" xmlns:cx1="http://schemas.microsoft.com/office/drawing/2015/9/8/chartex" xmlns:cx2="http://schemas.microsoft.com/office/drawing/2015/10/21/chartex" xmlns:cx3="http://schemas.microsoft.com/office/drawing/2016/5/9/chartex" xmlns:cx4="http://schemas.microsoft.com/office/drawing/2016/5/10/chartex" xmlns:cx5="http://schemas.microsoft.com/office/drawing/2016/5/11/chartex" xmlns:cx6="http://schemas.microsoft.com/office/drawing/2016/5/12/chartex" xmlns:cx7="http://schemas.microsoft.com/office/drawing/2016/5/13/chartex" xmlns:cx8="http://schemas.microsoft.com/office/drawing/2016/5/14/chartex" xmlns:mc="http://schemas.openxmlformats.org/markup-compatibility/2006" xmlns:aink="http://schemas.microsoft.com/office/drawing/2016/ink" xmlns:am3d="http://schemas.microsoft.com/office/drawing/2017/model3d" xmlns:o="urn:schemas-microsoft-com:office:office" xmlns:oel="http://schemas.microsoft.com/office/2019/extlst" xmlns:r="http://schemas.openxmlformats.org/officeDocument/2006/relationships" xmlns:m="http://schemas.openxmlformats.org/officeDocument/2006/math" xmlns:v="urn:schemas-microsoft-com:vml" xmlns:wp14="http://schemas.microsoft.com/office/word/2010/wordprocessingDrawing" xmlns:wp="http://schemas.openxmlformats.org/drawingml/2006/wordprocessingDrawing" xmlns:w10="urn:schemas-microsoft-com:office:word" xmlns:w="http://schemas.openxmlformats.org/wordprocessingml/2006/main" xmlns:w14="http://schemas.microsoft.com/office/word/2010/wordml" xmlns:w15="http://schemas.microsoft.com/office/word/2012/wordml" xmlns:w16cex="http://schemas.microsoft.com/office/word/2018/wordml/cex" xmlns:w16cid="http://schemas.microsoft.com/office/word/2016/wordml/cid" xmlns:w16="http://schemas.microsoft.com/office/word/2018/wordml" xmlns:w16du="http://schemas.microsoft.com/office/word/2023/wordml/word16du" xmlns:w16sdtdh="http://schemas.microsoft.com/office/word/2020/wordml/sdtdatahash" xmlns:w16sdtfl="http://schemas.microsoft.com/office/word/2024/wordml/sdtformatlock" xmlns:w16se="http://schemas.microsoft.com/office/word/2015/wordml/symex" xmlns:wpg="http://schemas.microsoft.com/office/word/2010/wordprocessingGroup" xmlns:wpi="http://schemas.microsoft.com/office/word/2010/wordprocessingInk" xmlns:wne="http://schemas.microsoft.com/office/word/2006/wordml" xmlns:wps="http://schemas.microsoft.com/office/word/2010/wordprocessingShape" mc:Ignorable="w14 w15 w16se w16cid w16 w16cex w16sdtdh w16sdtfl w16du wp14">
+  <w:p>
+    <w:pPr>
+      <w:pStyle w:val="Footer"/>
+    </w:pPr>
+  </w:p>
+</w:ftr>
+</file>
+
 <file path=word/footnotes.xml><?xml version="1.0" encoding="utf-8"?>
 <w:footnotes xmlns:wpc="http://schemas.microsoft.com/office/word/2010/wordprocessingCanvas" xmlns:cx="http://schemas.microsoft.com/office/drawing/2014/chartex" xmlns:cx1="http://schemas.microsoft.com/office/drawing/2015/9/8/chartex" xmlns:cx2="http://schemas.microsoft.com/office/drawing/2015/10/21/chartex" xmlns:cx3="http://schemas.microsoft.com/office/drawing/2016/5/9/chartex" xmlns:cx4="http://schemas.microsoft.com/office/drawing/2016/5/10/chartex" xmlns:cx5="http://schemas.microsoft.com/office/drawing/2016/5/11/chartex" xmlns:cx6="http://schemas.microsoft.com/office/drawing/2016/5/12/chartex" xmlns:cx7="http://schemas.microsoft.com/office/drawing/2016/5/13/chartex" xmlns:cx8="http://schemas.microsoft.com/office/drawing/2016/5/14/chartex" xmlns:mc="http://schemas.openxmlformats.org/markup-compatibility/2006" xmlns:aink="http://schemas.microsoft.com/office/drawing/2016/ink" xmlns:am3d="http://schemas.microsoft.com/office/drawing/2017/model3d" xmlns:o="urn:schemas-microsoft-com:office:office" xmlns:oel="http://schemas.microsoft.com/office/2019/extlst" xmlns:r="http://schemas.openxmlformats.org/officeDocument/2006/relationships" xmlns:m="http://schemas.openxmlformats.org/officeDocument/2006/math" xmlns:v="urn:schemas-microsoft-com:vml" xmlns:wp14="http://schemas.microsoft.com/office/word/2010/wordprocessingDrawing" xmlns:wp="http://schemas.openxmlformats.org/drawingml/2006/wordprocessingDrawing" xmlns:w10="urn:schemas-microsoft-com:office:word" xmlns:w="http://schemas.openxmlformats.org/wordprocessingml/2006/main" xmlns:w14="http://schemas.microsoft.com/office/word/2010/wordml" xmlns:w15="http://schemas.microsoft.com/office/word/2012/wordml" xmlns:w16cex="http://schemas.microsoft.com/office/word/2018/wordml/cex" xmlns:w16cid="http://schemas.microsoft.com/office/word/2016/wordml/cid" xmlns:w16="http://schemas.microsoft.com/office/word/2018/wordml" xmlns:w16du="http://schemas.microsoft.com/office/word/2023/wordml/word16du" xmlns:w16sdtdh="http://schemas.microsoft.com/office/word/2020/wordml/sdtdatahash" xmlns:w16sdtfl="http://schemas.microsoft.com/office/word/2024/wordml/sdtformatlock" xmlns:w16se="http://schemas.microsoft.com/office/word/2015/wordml/symex" xmlns:wpg="http://schemas.microsoft.com/office/word/2010/wordprocessingGroup" xmlns:wpi="http://schemas.microsoft.com/office/word/2010/wordprocessingInk" xmlns:wne="http://schemas.microsoft.com/office/word/2006/wordml" xmlns:wps="http://schemas.microsoft.com/office/word/2010/wordprocessingShape" mc:Ignorable="w14 w15 w16se w16cid w16 w16cex w16sdtdh w16sdtfl w16du wp14">
   <w:footnote w:type="separator" w:id="-1">
@@ -295,6 +330,16 @@
 <w:hdr xmlns:wpc="http://schemas.microsoft.com/office/word/2010/wordprocessingCanvas" xmlns:cx="http://schemas.microsoft.com/office/drawing/2014/chartex" xmlns:cx1="http://schemas.microsoft.com/office/drawing/2015/9/8/chartex" xmlns:cx2="http://schemas.microsoft.com/office/drawing/2015/10/21/chartex" xmlns:cx3="http://schemas.microsoft.com/office/drawing/2016/5/9/chartex" xmlns:cx4="http://schemas.microsoft.com/office/drawing/2016/5/10/chartex" xmlns:cx5="http://schemas.microsoft.com/office/drawing/2016/5/11/chartex" xmlns:cx6="http://schemas.microsoft.com/office/drawing/2016/5/12/chartex" xmlns:cx7="http://schemas.microsoft.com/office/drawing/2016/5/13/chartex" xmlns:cx8="http://schemas.microsoft.com/office/drawing/2016/5/14/chartex" xmlns:mc="http://schemas.openxmlformats.org/markup-compatibility/2006" xmlns:aink="http://schemas.microsoft.com/office/drawing/2016/ink" xmlns:am3d="http://schemas.microsoft.com/office/drawing/2017/model3d" xmlns:o="urn:schemas-microsoft-com:office:office" xmlns:oel="http://schemas.microsoft.com/office/2019/extlst" xmlns:r="http://schemas.openxmlformats.org/officeDocument/2006/relationships" xmlns:m="http://schemas.openxmlformats.org/officeDocument/2006/math" xmlns:v="urn:schemas-microsoft-com:vml" xmlns:wp14="http://schemas.microsoft.com/office/word/2010/wordprocessingDrawing" xmlns:wp="http://schemas.openxmlformats.org/drawingml/2006/wordprocessingDrawing" xmlns:w10="urn:schemas-microsoft-com:office:word" xmlns:w="http://schemas.openxmlformats.org/wordprocessingml/2006/main" xmlns:w14="http://schemas.microsoft.com/office/word/2010/wordml" xmlns:w15="http://schemas.microsoft.com/office/word/2012/wordml" xmlns:w16cex="http://schemas.microsoft.com/office/word/2018/wordml/cex" xmlns:w16cid="http://schemas.microsoft.com/office/word/2016/wordml/cid" xmlns:w16="http://schemas.microsoft.com/office/word/2018/wordml" xmlns:w16du="http://schemas.microsoft.com/office/word/2023/wordml/word16du" xmlns:w16sdtdh="http://schemas.microsoft.com/office/word/2020/wordml/sdtdatahash" xmlns:w16sdtfl="http://schemas.microsoft.com/office/word/2024/wordml/sdtformatlock" xmlns:w16se="http://schemas.microsoft.com/office/word/2015/wordml/symex" xmlns:wpg="http://schemas.microsoft.com/office/word/2010/wordprocessingGroup" xmlns:wpi="http://schemas.microsoft.com/office/word/2010/wordprocessingInk" xmlns:wne="http://schemas.microsoft.com/office/word/2006/wordml" xmlns:wps="http://schemas.microsoft.com/office/word/2010/wordprocessingShape" mc:Ignorable="w14 w15 w16se w16cid w16 w16cex w16sdtdh w16sdtfl w16du wp14">
   <w:p>
     <w:pPr>
+      <w:pStyle w:val="Header"/>
+    </w:pPr>
+  </w:p>
+</w:hdr>
+</file>
+
+<file path=word/header2.xml><?xml version="1.0" encoding="utf-8"?>
+<w:hdr xmlns:wpc="http://schemas.microsoft.com/office/word/2010/wordprocessingCanvas" xmlns:cx="http://schemas.microsoft.com/office/drawing/2014/chartex" xmlns:cx1="http://schemas.microsoft.com/office/drawing/2015/9/8/chartex" xmlns:cx2="http://schemas.microsoft.com/office/drawing/2015/10/21/chartex" xmlns:cx3="http://schemas.microsoft.com/office/drawing/2016/5/9/chartex" xmlns:cx4="http://schemas.microsoft.com/office/drawing/2016/5/10/chartex" xmlns:cx5="http://schemas.microsoft.com/office/drawing/2016/5/11/chartex" xmlns:cx6="http://schemas.microsoft.com/office/drawing/2016/5/12/chartex" xmlns:cx7="http://schemas.microsoft.com/office/drawing/2016/5/13/chartex" xmlns:cx8="http://schemas.microsoft.com/office/drawing/2016/5/14/chartex" xmlns:mc="http://schemas.openxmlformats.org/markup-compatibility/2006" xmlns:aink="http://schemas.microsoft.com/office/drawing/2016/ink" xmlns:am3d="http://schemas.microsoft.com/office/drawing/2017/model3d" xmlns:o="urn:schemas-microsoft-com:office:office" xmlns:oel="http://schemas.microsoft.com/office/2019/extlst" xmlns:r="http://schemas.openxmlformats.org/officeDocument/2006/relationships" xmlns:m="http://schemas.openxmlformats.org/officeDocument/2006/math" xmlns:v="urn:schemas-microsoft-com:vml" xmlns:wp14="http://schemas.microsoft.com/office/word/2010/wordprocessingDrawing" xmlns:wp="http://schemas.openxmlformats.org/drawingml/2006/wordprocessingDrawing" xmlns:w10="urn:schemas-microsoft-com:office:word" xmlns:w="http://schemas.openxmlformats.org/wordprocessingml/2006/main" xmlns:w14="http://schemas.microsoft.com/office/word/2010/wordml" xmlns:w15="http://schemas.microsoft.com/office/word/2012/wordml" xmlns:w16cex="http://schemas.microsoft.com/office/word/2018/wordml/cex" xmlns:w16cid="http://schemas.microsoft.com/office/word/2016/wordml/cid" xmlns:w16="http://schemas.microsoft.com/office/word/2018/wordml" xmlns:w16du="http://schemas.microsoft.com/office/word/2023/wordml/word16du" xmlns:w16sdtdh="http://schemas.microsoft.com/office/word/2020/wordml/sdtdatahash" xmlns:w16sdtfl="http://schemas.microsoft.com/office/word/2024/wordml/sdtformatlock" xmlns:w16se="http://schemas.microsoft.com/office/word/2015/wordml/symex" xmlns:wpg="http://schemas.microsoft.com/office/word/2010/wordprocessingGroup" xmlns:wpi="http://schemas.microsoft.com/office/word/2010/wordprocessingInk" xmlns:wne="http://schemas.microsoft.com/office/word/2006/wordml" xmlns:wps="http://schemas.microsoft.com/office/word/2010/wordprocessingShape" mc:Ignorable="w14 w15 w16se w16cid w16 w16cex w16sdtdh w16sdtfl w16du wp14">
+  <w:p>
+    <w:pPr>
       <w:rPr>
         <w:sz w:val="18"/>
       </w:rPr>
@@ -304,10 +349,10 @@
         <w:noProof/>
       </w:rPr>
       <w:drawing>
-        <wp:inline distT="0" distB="0" distL="0" distR="0" wp14:anchorId="1BB29F4F" wp14:editId="2E965A4A">
+        <wp:inline distT="0" distB="0" distL="0" distR="0" wp14:anchorId="1BB29F4F" wp14:editId="7DE3DC42">
           <wp:extent cx="785495" cy="785495"/>
           <wp:effectExtent l="0" t="0" r="0" b="0"/>
-          <wp:docPr id="1" name="Image1" descr="A black and white circular design&#10;&#10;Description automatically generated"/>
+          <wp:docPr id="1" name="Image1"/>
           <wp:cNvGraphicFramePr>
             <a:graphicFrameLocks xmlns:a="http://schemas.openxmlformats.org/drawingml/2006/main" noChangeAspect="1"/>
           </wp:cNvGraphicFramePr>
@@ -315,14 +360,20 @@
             <a:graphicData uri="http://schemas.openxmlformats.org/drawingml/2006/picture">
               <pic:pic xmlns:pic="http://schemas.openxmlformats.org/drawingml/2006/picture">
                 <pic:nvPicPr>
-                  <pic:cNvPr id="1" name="Image1" descr="A black and white circular design&#10;&#10;Description automatically generated"/>
+                  <pic:cNvPr id="1" name="Image1"/>
                   <pic:cNvPicPr>
                     <a:picLocks noChangeAspect="1" noChangeArrowheads="1"/>
                   </pic:cNvPicPr>
                 </pic:nvPicPr>
                 <pic:blipFill>
-                  <a:blip r:embed="rId1"/>
-                  <a:srcRect l="-26" t="-26" r="-26" b="-26"/>
+                  <a:blip r:embed="rId1">
+                    <a:extLst>
+                      <a:ext uri="{28A0092B-C50C-407E-A947-70E740481C1C}">
+                        <a14:useLocalDpi xmlns:a14="http://schemas.microsoft.com/office/drawing/2010/main" val="0"/>
+                      </a:ext>
+                    </a:extLst>
+                  </a:blip>
+                  <a:srcRect l="80" r="80"/>
                   <a:stretch>
                     <a:fillRect/>
                   </a:stretch>
@@ -362,6 +413,16 @@
       </w:rPr>
       <w:t>Amherst, 70 Kingsgate Road, Kilburn, London NW6 4TE</w:t>
     </w:r>
+  </w:p>
+</w:hdr>
+</file>
+
+<file path=word/header3.xml><?xml version="1.0" encoding="utf-8"?>
+<w:hdr xmlns:wpc="http://schemas.microsoft.com/office/word/2010/wordprocessingCanvas" xmlns:cx="http://schemas.microsoft.com/office/drawing/2014/chartex" xmlns:cx1="http://schemas.microsoft.com/office/drawing/2015/9/8/chartex" xmlns:cx2="http://schemas.microsoft.com/office/drawing/2015/10/21/chartex" xmlns:cx3="http://schemas.microsoft.com/office/drawing/2016/5/9/chartex" xmlns:cx4="http://schemas.microsoft.com/office/drawing/2016/5/10/chartex" xmlns:cx5="http://schemas.microsoft.com/office/drawing/2016/5/11/chartex" xmlns:cx6="http://schemas.microsoft.com/office/drawing/2016/5/12/chartex" xmlns:cx7="http://schemas.microsoft.com/office/drawing/2016/5/13/chartex" xmlns:cx8="http://schemas.microsoft.com/office/drawing/2016/5/14/chartex" xmlns:mc="http://schemas.openxmlformats.org/markup-compatibility/2006" xmlns:aink="http://schemas.microsoft.com/office/drawing/2016/ink" xmlns:am3d="http://schemas.microsoft.com/office/drawing/2017/model3d" xmlns:o="urn:schemas-microsoft-com:office:office" xmlns:oel="http://schemas.microsoft.com/office/2019/extlst" xmlns:r="http://schemas.openxmlformats.org/officeDocument/2006/relationships" xmlns:m="http://schemas.openxmlformats.org/officeDocument/2006/math" xmlns:v="urn:schemas-microsoft-com:vml" xmlns:wp14="http://schemas.microsoft.com/office/word/2010/wordprocessingDrawing" xmlns:wp="http://schemas.openxmlformats.org/drawingml/2006/wordprocessingDrawing" xmlns:w10="urn:schemas-microsoft-com:office:word" xmlns:w="http://schemas.openxmlformats.org/wordprocessingml/2006/main" xmlns:w14="http://schemas.microsoft.com/office/word/2010/wordml" xmlns:w15="http://schemas.microsoft.com/office/word/2012/wordml" xmlns:w16cex="http://schemas.microsoft.com/office/word/2018/wordml/cex" xmlns:w16cid="http://schemas.microsoft.com/office/word/2016/wordml/cid" xmlns:w16="http://schemas.microsoft.com/office/word/2018/wordml" xmlns:w16du="http://schemas.microsoft.com/office/word/2023/wordml/word16du" xmlns:w16sdtdh="http://schemas.microsoft.com/office/word/2020/wordml/sdtdatahash" xmlns:w16sdtfl="http://schemas.microsoft.com/office/word/2024/wordml/sdtformatlock" xmlns:w16se="http://schemas.microsoft.com/office/word/2015/wordml/symex" xmlns:wpg="http://schemas.microsoft.com/office/word/2010/wordprocessingGroup" xmlns:wpi="http://schemas.microsoft.com/office/word/2010/wordprocessingInk" xmlns:wne="http://schemas.microsoft.com/office/word/2006/wordml" xmlns:wps="http://schemas.microsoft.com/office/word/2010/wordprocessingShape" mc:Ignorable="w14 w15 w16se w16cid w16 w16cex w16sdtdh w16sdtfl w16du wp14">
+  <w:p>
+    <w:pPr>
+      <w:pStyle w:val="Header"/>
+    </w:pPr>
   </w:p>
 </w:hdr>
 </file>

</xml_diff>